<commit_message>
shorten names for windows users
</commit_message>
<xml_diff>
--- a/Cases/A4_Business Reports/Expanding Retail Performance through Detailed Transaction Analysis.docx
+++ b/Cases/A4_Business Reports/Expanding Retail Performance through Detailed Transaction Analysis.docx
@@ -12,10 +12,76 @@
     </w:p>
     <w:p>
       <w:pPr>
-        <w:rPr>
-          <w:rFonts w:asciiTheme="minorHAnsi" w:hAnsiTheme="minorHAnsi" w:cstheme="minorHAnsi"/>
-        </w:rPr>
-      </w:pPr>
+        <w:jc w:val="center"/>
+        <w:rPr>
+          <w:rFonts w:asciiTheme="minorHAnsi" w:hAnsiTheme="minorHAnsi" w:cstheme="minorHAnsi"/>
+        </w:rPr>
+      </w:pPr>
+      <w:r>
+        <w:fldChar w:fldCharType="begin"/>
+      </w:r>
+      <w:r>
+        <w:instrText xml:space="preserve"> INCLUDEPICTURE "/Users/edwardkwartler/.diffusionbee/images/warehousefullofretailgoods_39193466.png" \* MERGEFORMATINET </w:instrText>
+      </w:r>
+      <w:r>
+        <w:fldChar w:fldCharType="separate"/>
+      </w:r>
+      <w:r>
+        <w:rPr>
+          <w:noProof/>
+        </w:rPr>
+        <w:drawing>
+          <wp:inline distT="0" distB="0" distL="0" distR="0">
+            <wp:extent cx="3479800" cy="3479800"/>
+            <wp:effectExtent l="0" t="0" r="0" b="0"/>
+            <wp:docPr id="718361374" name="Picture 1"/>
+            <wp:cNvGraphicFramePr>
+              <a:graphicFrameLocks xmlns:a="http://schemas.openxmlformats.org/drawingml/2006/main" noChangeAspect="1"/>
+            </wp:cNvGraphicFramePr>
+            <a:graphic xmlns:a="http://schemas.openxmlformats.org/drawingml/2006/main">
+              <a:graphicData uri="http://schemas.openxmlformats.org/drawingml/2006/picture">
+                <pic:pic xmlns:pic="http://schemas.openxmlformats.org/drawingml/2006/picture">
+                  <pic:nvPicPr>
+                    <pic:cNvPr id="0" name="Picture 1"/>
+                    <pic:cNvPicPr>
+                      <a:picLocks noChangeAspect="1" noChangeArrowheads="1"/>
+                    </pic:cNvPicPr>
+                  </pic:nvPicPr>
+                  <pic:blipFill>
+                    <a:blip r:embed="rId4">
+                      <a:extLst>
+                        <a:ext uri="{28A0092B-C50C-407E-A947-70E740481C1C}">
+                          <a14:useLocalDpi xmlns:a14="http://schemas.microsoft.com/office/drawing/2010/main" val="0"/>
+                        </a:ext>
+                      </a:extLst>
+                    </a:blip>
+                    <a:srcRect/>
+                    <a:stretch>
+                      <a:fillRect/>
+                    </a:stretch>
+                  </pic:blipFill>
+                  <pic:spPr bwMode="auto">
+                    <a:xfrm>
+                      <a:off x="0" y="0"/>
+                      <a:ext cx="3479800" cy="3479800"/>
+                    </a:xfrm>
+                    <a:prstGeom prst="rect">
+                      <a:avLst/>
+                    </a:prstGeom>
+                    <a:noFill/>
+                    <a:ln>
+                      <a:noFill/>
+                    </a:ln>
+                  </pic:spPr>
+                </pic:pic>
+              </a:graphicData>
+            </a:graphic>
+          </wp:inline>
+        </w:drawing>
+      </w:r>
+      <w:r>
+        <w:fldChar w:fldCharType="end"/>
+      </w:r>
     </w:p>
     <w:p>
       <w:pPr>
@@ -167,6 +233,7 @@
         <w:rPr>
           <w:rFonts w:asciiTheme="minorHAnsi" w:hAnsiTheme="minorHAnsi" w:cstheme="minorHAnsi"/>
         </w:rPr>
+        <w:lastRenderedPageBreak/>
         <w:t>Data Interpretation: Start with a comprehensive understanding of the data, focusing on vital trends</w:t>
       </w:r>
       <w:r>
@@ -275,14 +342,7 @@
         <w:rPr>
           <w:rFonts w:asciiTheme="minorHAnsi" w:hAnsiTheme="minorHAnsi" w:cstheme="minorHAnsi"/>
         </w:rPr>
-        <w:t xml:space="preserve">, operations or other lines of </w:t>
-      </w:r>
-      <w:r>
-        <w:rPr>
-          <w:rFonts w:asciiTheme="minorHAnsi" w:hAnsiTheme="minorHAnsi" w:cstheme="minorHAnsi"/>
-        </w:rPr>
-        <w:lastRenderedPageBreak/>
-        <w:t>business</w:t>
+        <w:t>, operations or other lines of business</w:t>
       </w:r>
       <w:r>
         <w:rPr>
@@ -570,7 +630,7 @@
         </w:rPr>
         <w:t xml:space="preserve"> services like </w:t>
       </w:r>
-      <w:hyperlink r:id="rId4" w:history="1">
+      <w:hyperlink r:id="rId5" w:history="1">
         <w:r>
           <w:rPr>
             <w:rFonts w:asciiTheme="minorHAnsi" w:hAnsiTheme="minorHAnsi"/>
@@ -584,7 +644,7 @@
         </w:rPr>
         <w:t xml:space="preserve"> or </w:t>
       </w:r>
-      <w:hyperlink r:id="rId5" w:history="1">
+      <w:hyperlink r:id="rId6" w:history="1">
         <w:r>
           <w:rPr>
             <w:rFonts w:asciiTheme="minorHAnsi" w:hAnsiTheme="minorHAnsi"/>

</xml_diff>